<commit_message>
reworked some minor stuff
</commit_message>
<xml_diff>
--- a/doc/color_conversion.docx
+++ b/doc/color_conversion.docx
@@ -66,10 +66,70 @@
       <w:r>
         <w:br w:type="page"/>
       </w:r>
-    </w:p>
-    <w:p>
       <w:r>
         <w:lastRenderedPageBreak/>
+        <w:br w:type="page"/>
+      </w:r>
+    </w:p>
+    <w:p>
+      <w:r>
+        <w:lastRenderedPageBreak/>
+        <w:t>XYZ -&gt; CIE-L*AB</w:t>
+      </w:r>
+    </w:p>
+    <w:p>
+      <w:r>
+        <w:rPr>
+          <w:noProof/>
+        </w:rPr>
+        <w:drawing>
+          <wp:inline distT="0" distB="0" distL="0" distR="0" wp14:anchorId="063D45A1" wp14:editId="40462927">
+            <wp:extent cx="5943600" cy="2400300"/>
+            <wp:effectExtent l="0" t="0" r="0" b="0"/>
+            <wp:docPr id="4" name="Picture 4"/>
+            <wp:cNvGraphicFramePr>
+              <a:graphicFrameLocks xmlns:a="http://schemas.openxmlformats.org/drawingml/2006/main" noChangeAspect="1"/>
+            </wp:cNvGraphicFramePr>
+            <a:graphic xmlns:a="http://schemas.openxmlformats.org/drawingml/2006/main">
+              <a:graphicData uri="http://schemas.openxmlformats.org/drawingml/2006/picture">
+                <pic:pic xmlns:pic="http://schemas.openxmlformats.org/drawingml/2006/picture">
+                  <pic:nvPicPr>
+                    <pic:cNvPr id="1" name=""/>
+                    <pic:cNvPicPr/>
+                  </pic:nvPicPr>
+                  <pic:blipFill>
+                    <a:blip r:embed="rId6"/>
+                    <a:stretch>
+                      <a:fillRect/>
+                    </a:stretch>
+                  </pic:blipFill>
+                  <pic:spPr>
+                    <a:xfrm>
+                      <a:off x="0" y="0"/>
+                      <a:ext cx="5943600" cy="2400300"/>
+                    </a:xfrm>
+                    <a:prstGeom prst="rect">
+                      <a:avLst/>
+                    </a:prstGeom>
+                  </pic:spPr>
+                </pic:pic>
+              </a:graphicData>
+            </a:graphic>
+          </wp:inline>
+        </w:drawing>
+      </w:r>
+    </w:p>
+    <w:p>
+      <w:r>
+        <w:br w:type="page"/>
+      </w:r>
+    </w:p>
+    <w:p>
+      <w:bookmarkStart w:id="0" w:name="_GoBack"/>
+      <w:bookmarkEnd w:id="0"/>
+    </w:p>
+    <w:p>
+      <w:r>
         <w:t>XYZ -&gt; Hunter-LAB</w:t>
       </w:r>
     </w:p>
@@ -94,7 +154,7 @@
                     <pic:cNvPicPr/>
                   </pic:nvPicPr>
                   <pic:blipFill>
-                    <a:blip r:embed="rId6"/>
+                    <a:blip r:embed="rId7"/>
                     <a:stretch>
                       <a:fillRect/>
                     </a:stretch>
@@ -121,8 +181,6 @@
       </w:r>
     </w:p>
     <w:p>
-      <w:bookmarkStart w:id="0" w:name="_GoBack"/>
-      <w:bookmarkEnd w:id="0"/>
       <w:r>
         <w:lastRenderedPageBreak/>
         <w:t>Difference = Delta E1994</w:t>
@@ -149,7 +207,7 @@
                     <pic:cNvPicPr/>
                   </pic:nvPicPr>
                   <pic:blipFill>
-                    <a:blip r:embed="rId7"/>
+                    <a:blip r:embed="rId8"/>
                     <a:stretch>
                       <a:fillRect/>
                     </a:stretch>

</xml_diff>

<commit_message>
testing a new approach
</commit_message>
<xml_diff>
--- a/doc/color_conversion.docx
+++ b/doc/color_conversion.docx
@@ -66,70 +66,10 @@
       <w:r>
         <w:br w:type="page"/>
       </w:r>
-      <w:r>
-        <w:lastRenderedPageBreak/>
-        <w:br w:type="page"/>
-      </w:r>
     </w:p>
     <w:p>
       <w:r>
         <w:lastRenderedPageBreak/>
-        <w:t>XYZ -&gt; CIE-L*AB</w:t>
-      </w:r>
-    </w:p>
-    <w:p>
-      <w:r>
-        <w:rPr>
-          <w:noProof/>
-        </w:rPr>
-        <w:drawing>
-          <wp:inline distT="0" distB="0" distL="0" distR="0" wp14:anchorId="063D45A1" wp14:editId="40462927">
-            <wp:extent cx="5943600" cy="2400300"/>
-            <wp:effectExtent l="0" t="0" r="0" b="0"/>
-            <wp:docPr id="4" name="Picture 4"/>
-            <wp:cNvGraphicFramePr>
-              <a:graphicFrameLocks xmlns:a="http://schemas.openxmlformats.org/drawingml/2006/main" noChangeAspect="1"/>
-            </wp:cNvGraphicFramePr>
-            <a:graphic xmlns:a="http://schemas.openxmlformats.org/drawingml/2006/main">
-              <a:graphicData uri="http://schemas.openxmlformats.org/drawingml/2006/picture">
-                <pic:pic xmlns:pic="http://schemas.openxmlformats.org/drawingml/2006/picture">
-                  <pic:nvPicPr>
-                    <pic:cNvPr id="1" name=""/>
-                    <pic:cNvPicPr/>
-                  </pic:nvPicPr>
-                  <pic:blipFill>
-                    <a:blip r:embed="rId6"/>
-                    <a:stretch>
-                      <a:fillRect/>
-                    </a:stretch>
-                  </pic:blipFill>
-                  <pic:spPr>
-                    <a:xfrm>
-                      <a:off x="0" y="0"/>
-                      <a:ext cx="5943600" cy="2400300"/>
-                    </a:xfrm>
-                    <a:prstGeom prst="rect">
-                      <a:avLst/>
-                    </a:prstGeom>
-                  </pic:spPr>
-                </pic:pic>
-              </a:graphicData>
-            </a:graphic>
-          </wp:inline>
-        </w:drawing>
-      </w:r>
-    </w:p>
-    <w:p>
-      <w:r>
-        <w:br w:type="page"/>
-      </w:r>
-    </w:p>
-    <w:p>
-      <w:bookmarkStart w:id="0" w:name="_GoBack"/>
-      <w:bookmarkEnd w:id="0"/>
-    </w:p>
-    <w:p>
-      <w:r>
         <w:t>XYZ -&gt; Hunter-LAB</w:t>
       </w:r>
     </w:p>
@@ -154,7 +94,7 @@
                     <pic:cNvPicPr/>
                   </pic:nvPicPr>
                   <pic:blipFill>
-                    <a:blip r:embed="rId7"/>
+                    <a:blip r:embed="rId6"/>
                     <a:stretch>
                       <a:fillRect/>
                     </a:stretch>
@@ -181,6 +121,8 @@
       </w:r>
     </w:p>
     <w:p>
+      <w:bookmarkStart w:id="0" w:name="_GoBack"/>
+      <w:bookmarkEnd w:id="0"/>
       <w:r>
         <w:lastRenderedPageBreak/>
         <w:t>Difference = Delta E1994</w:t>
@@ -207,7 +149,7 @@
                     <pic:cNvPicPr/>
                   </pic:nvPicPr>
                   <pic:blipFill>
-                    <a:blip r:embed="rId8"/>
+                    <a:blip r:embed="rId7"/>
                     <a:stretch>
                       <a:fillRect/>
                     </a:stretch>

</xml_diff>